<commit_message>
Revert "update brice word/pdf"
This reverts commit 5d06a655dc110d3dfeb70ce5eb055b2af9131b88.
</commit_message>
<xml_diff>
--- a/pdf/zoomcasts/2021-02-25-Brice-et-al-transcript.docx
+++ b/pdf/zoomcasts/2021-02-25-Brice-et-al-transcript.docx
@@ -37,13 +37,13 @@
         <w:rPr>
           <w:rFonts w:ascii="Arial" w:hAnsi="Arial" w:cs="Arial"/>
         </w:rPr>
-        <w:t xml:space="preserve"> &amp; </w:t>
+        <w:t>, and</w:t>
       </w:r>
       <w:r>
         <w:rPr>
           <w:rFonts w:ascii="Arial" w:hAnsi="Arial" w:cs="Arial"/>
         </w:rPr>
-        <w:t>Jessie Reeder</w:t>
+        <w:t xml:space="preserve"> Jessie Reeder</w:t>
       </w:r>
     </w:p>
     <w:p>
@@ -173,7 +173,7 @@
         <w:t>Jennifer Hayward</w:t>
       </w:r>
       <w:r>
-        <w:t xml:space="preserve"> &amp;</w:t>
+        <w:t>, and</w:t>
       </w:r>
       <w:r>
         <w:t xml:space="preserve"> </w:t>

</xml_diff>